<commit_message>
Added a few missing changes
</commit_message>
<xml_diff>
--- a/Relatório.docx
+++ b/Relatório.docx
@@ -743,6 +743,7 @@
     <w:p>
       <w:pPr>
         <w:spacing w:before="240"/>
+        <w:jc w:val="both"/>
         <w:rPr>
           <w:u w:val="single"/>
         </w:rPr>
@@ -851,13 +852,25 @@
         <w:t>P_LINHA_ATUAL</w:t>
       </w:r>
       <w:r>
-        <w:t xml:space="preserve"> é um número inteiro e os restantes são valores fracionários representados em virgula fixa, </w:t>
+        <w:t xml:space="preserve"> é um número inteiro e os restantes são valores </w:t>
+      </w:r>
+      <w:r>
+        <w:t>fracionários representados em ví</w:t>
+      </w:r>
+      <w:r>
+        <w:t xml:space="preserve">rgula fixa, </w:t>
       </w:r>
       <w:r>
         <w:t>considerando</w:t>
       </w:r>
       <w:r>
-        <w:t xml:space="preserve"> os 8 bits mais significativos para a parte inteira e os 8 bits menos significativos para a parte fracionaria.</w:t>
+        <w:t xml:space="preserve"> os 8 bits mais significativos para a parte inteira e os 8 bits menos</w:t>
+      </w:r>
+      <w:r>
+        <w:t xml:space="preserve"> significativos para a parte fracionária</w:t>
+      </w:r>
+      <w:r>
+        <w:t>.</w:t>
       </w:r>
     </w:p>
     <w:p>
@@ -1007,6 +1020,7 @@
     </w:p>
     <w:p>
       <w:pPr>
+        <w:jc w:val="both"/>
         <w:rPr>
           <w:u w:val="single"/>
         </w:rPr>
@@ -1088,8 +1102,6 @@
       <w:r>
         <w:t xml:space="preserve"> que permite ao jogador</w:t>
       </w:r>
-      <w:bookmarkStart w:id="0" w:name="_GoBack"/>
-      <w:bookmarkEnd w:id="0"/>
       <w:r>
         <w:t xml:space="preserve"> reiniciar o jogo di</w:t>
       </w:r>
@@ -1105,7 +1117,12 @@
         </w:rPr>
       </w:pPr>
       <w:r>
-        <w:t xml:space="preserve">Para a execução do trabalho, foi essencial a utilização do manual do P3 não só para consultar as instruções suportadas pelo processador, mas também para consultar o funcionamento dos diferentes periféricos (temporizador, janela de texto, LCD, display de 7 segmentos, botões de interrupção e </w:t>
+        <w:t>Para a execução do trabalho, foi essencial a utilização do manual do P3 não só para consultar as instruções suportadas pelo processador, mas também para consultar o funcionamento dos diferentes periféricos (temporizador, janela de texto, LCD, display de 7</w:t>
+      </w:r>
+      <w:bookmarkStart w:id="0" w:name="_GoBack"/>
+      <w:bookmarkEnd w:id="0"/>
+      <w:r>
+        <w:t xml:space="preserve"> segmentos, botões de interrupção e </w:t>
       </w:r>
       <w:proofErr w:type="spellStart"/>
       <w:r>
@@ -2644,7 +2661,7 @@
 </file>
 
 <file path=customXml/itemProps1.xml><?xml version="1.0" encoding="utf-8"?>
-<ds:datastoreItem xmlns:ds="http://schemas.openxmlformats.org/officeDocument/2006/customXml" ds:itemID="{26C58BBA-42AE-42A5-A2ED-7C39F3689A06}">
+<ds:datastoreItem xmlns:ds="http://schemas.openxmlformats.org/officeDocument/2006/customXml" ds:itemID="{BE298A57-A617-48B1-A558-239069551534}">
   <ds:schemaRefs>
     <ds:schemaRef ds:uri="http://schemas.openxmlformats.org/officeDocument/2006/bibliography"/>
   </ds:schemaRefs>

</xml_diff>